<commit_message>
28/07/2024 @ 1:20 PM
</commit_message>
<xml_diff>
--- a/Practice Problems/Problems.docx
+++ b/Practice Problems/Problems.docx
@@ -21,15 +21,7 @@
           <w:sz w:val="24"/>
           <w:szCs w:val="24"/>
         </w:rPr>
-        <w:t>You are tracking your daily expenses over two days to manage your budget effectively</w:t>
-      </w:r>
-      <w:r>
-        <w:rPr>
-          <w:rFonts w:ascii="Times New Roman" w:hAnsi="Times New Roman" w:cs="Times New Roman"/>
-          <w:sz w:val="24"/>
-          <w:szCs w:val="24"/>
-        </w:rPr>
-        <w:t>. You have a total of Rs. 350 in hand, the amount spent is given in the table below. Calculate the following using JavaScript:</w:t>
+        <w:t>You are tracking your daily expenses over two days to manage your budget effectively. You have a total of Rs. 350 in hand, the amount spent is given in the table below. Calculate the following using JavaScript:</w:t>
       </w:r>
     </w:p>
     <w:p>
@@ -95,23 +87,7 @@
           <w:sz w:val="24"/>
           <w:szCs w:val="24"/>
         </w:rPr>
-        <w:t xml:space="preserve">Find the total amount spent </w:t>
-      </w:r>
-      <w:r>
-        <w:rPr>
-          <w:rFonts w:ascii="Times New Roman" w:hAnsi="Times New Roman" w:cs="Times New Roman"/>
-          <w:sz w:val="24"/>
-          <w:szCs w:val="24"/>
-        </w:rPr>
-        <w:t>on</w:t>
-      </w:r>
-      <w:r>
-        <w:rPr>
-          <w:rFonts w:ascii="Times New Roman" w:hAnsi="Times New Roman" w:cs="Times New Roman"/>
-          <w:sz w:val="24"/>
-          <w:szCs w:val="24"/>
-        </w:rPr>
-        <w:t xml:space="preserve"> both days.</w:t>
+        <w:t>Find the total amount spent on both days.</w:t>
       </w:r>
     </w:p>
     <w:p>
@@ -734,18 +710,196 @@
           <w:szCs w:val="24"/>
         </w:rPr>
       </w:pPr>
+      <w:r>
+        <w:rPr>
+          <w:rFonts w:ascii="Times New Roman" w:hAnsi="Times New Roman" w:cs="Times New Roman"/>
+          <w:sz w:val="24"/>
+          <w:szCs w:val="24"/>
+        </w:rPr>
+        <w:t xml:space="preserve">Write a JavaScript function that calculates </w:t>
+      </w:r>
+      <w:r>
+        <w:rPr>
+          <w:rFonts w:ascii="Times New Roman" w:hAnsi="Times New Roman" w:cs="Times New Roman"/>
+          <w:sz w:val="24"/>
+          <w:szCs w:val="24"/>
+        </w:rPr>
+        <w:t xml:space="preserve">a student's total marks, average percentage, and grade </w:t>
+      </w:r>
+      <w:r>
+        <w:rPr>
+          <w:rFonts w:ascii="Times New Roman" w:hAnsi="Times New Roman" w:cs="Times New Roman"/>
+          <w:sz w:val="24"/>
+          <w:szCs w:val="24"/>
+        </w:rPr>
+        <w:t xml:space="preserve">based on their marks in three subjects: English, Mathematics, and Physics. The function should also display the individual marks, total marks, </w:t>
+      </w:r>
+      <w:r>
+        <w:rPr>
+          <w:rFonts w:ascii="Times New Roman" w:hAnsi="Times New Roman" w:cs="Times New Roman"/>
+          <w:sz w:val="24"/>
+          <w:szCs w:val="24"/>
+        </w:rPr>
+        <w:t>percentage</w:t>
+      </w:r>
+      <w:r>
+        <w:rPr>
+          <w:rFonts w:ascii="Times New Roman" w:hAnsi="Times New Roman" w:cs="Times New Roman"/>
+          <w:sz w:val="24"/>
+          <w:szCs w:val="24"/>
+        </w:rPr>
+        <w:t>, and grade.</w:t>
+      </w:r>
+      <w:r>
+        <w:rPr>
+          <w:rFonts w:ascii="Times New Roman" w:hAnsi="Times New Roman" w:cs="Times New Roman"/>
+          <w:sz w:val="24"/>
+          <w:szCs w:val="24"/>
+        </w:rPr>
+        <w:t xml:space="preserve"> Use the following c</w:t>
+      </w:r>
+      <w:r>
+        <w:rPr>
+          <w:rFonts w:ascii="Times New Roman" w:hAnsi="Times New Roman" w:cs="Times New Roman"/>
+          <w:sz w:val="24"/>
+          <w:szCs w:val="24"/>
+        </w:rPr>
+        <w:t>onditions:</w:t>
+      </w:r>
     </w:p>
     <w:p>
       <w:pPr>
-        <w:rPr>
-          <w:rFonts w:ascii="Times New Roman" w:hAnsi="Times New Roman" w:cs="Times New Roman"/>
-          <w:b/>
-          <w:sz w:val="24"/>
-          <w:szCs w:val="24"/>
-        </w:rPr>
-      </w:pPr>
+        <w:pStyle w:val="ListParagraph"/>
+        <w:numPr>
+          <w:ilvl w:val="1"/>
+          <w:numId w:val="1"/>
+        </w:numPr>
+        <w:rPr>
+          <w:rFonts w:ascii="Times New Roman" w:hAnsi="Times New Roman" w:cs="Times New Roman"/>
+          <w:sz w:val="24"/>
+          <w:szCs w:val="24"/>
+        </w:rPr>
+      </w:pPr>
+      <w:r>
+        <w:t>If any subject mark is below 35, the student is considered to have failed, and the grade should be "Fail."</w:t>
+      </w:r>
+    </w:p>
+    <w:p>
+      <w:pPr>
+        <w:pStyle w:val="ListParagraph"/>
+        <w:numPr>
+          <w:ilvl w:val="1"/>
+          <w:numId w:val="1"/>
+        </w:numPr>
+        <w:rPr>
+          <w:rFonts w:ascii="Times New Roman" w:hAnsi="Times New Roman" w:cs="Times New Roman"/>
+          <w:sz w:val="24"/>
+          <w:szCs w:val="24"/>
+        </w:rPr>
+      </w:pPr>
+      <w:r>
+        <w:t>If all subject marks are 35 or above, assign a grade based on the average percentage:</w:t>
+      </w:r>
+    </w:p>
+    <w:p>
+      <w:pPr>
+        <w:pStyle w:val="ListParagraph"/>
+        <w:numPr>
+          <w:ilvl w:val="2"/>
+          <w:numId w:val="1"/>
+        </w:numPr>
+        <w:rPr>
+          <w:rFonts w:ascii="Times New Roman" w:hAnsi="Times New Roman" w:cs="Times New Roman"/>
+          <w:sz w:val="24"/>
+          <w:szCs w:val="24"/>
+        </w:rPr>
+      </w:pPr>
+      <w:r>
+        <w:rPr>
+          <w:rFonts w:ascii="Times New Roman" w:hAnsi="Times New Roman" w:cs="Times New Roman"/>
+          <w:sz w:val="24"/>
+          <w:szCs w:val="24"/>
+        </w:rPr>
+        <w:t>Less than 45%: "Pass"</w:t>
+      </w:r>
+    </w:p>
+    <w:p>
+      <w:pPr>
+        <w:pStyle w:val="ListParagraph"/>
+        <w:numPr>
+          <w:ilvl w:val="2"/>
+          <w:numId w:val="1"/>
+        </w:numPr>
+        <w:rPr>
+          <w:rFonts w:ascii="Times New Roman" w:hAnsi="Times New Roman" w:cs="Times New Roman"/>
+          <w:sz w:val="24"/>
+          <w:szCs w:val="24"/>
+        </w:rPr>
+      </w:pPr>
+      <w:r>
+        <w:rPr>
+          <w:rFonts w:ascii="Times New Roman" w:hAnsi="Times New Roman" w:cs="Times New Roman"/>
+          <w:sz w:val="24"/>
+          <w:szCs w:val="24"/>
+        </w:rPr>
+        <w:t>45% to less than 60%: "Second Class"</w:t>
+      </w:r>
+    </w:p>
+    <w:p>
+      <w:pPr>
+        <w:pStyle w:val="ListParagraph"/>
+        <w:numPr>
+          <w:ilvl w:val="2"/>
+          <w:numId w:val="1"/>
+        </w:numPr>
+        <w:rPr>
+          <w:rFonts w:ascii="Times New Roman" w:hAnsi="Times New Roman" w:cs="Times New Roman"/>
+          <w:sz w:val="24"/>
+          <w:szCs w:val="24"/>
+        </w:rPr>
+      </w:pPr>
+      <w:r>
+        <w:rPr>
+          <w:rFonts w:ascii="Times New Roman" w:hAnsi="Times New Roman" w:cs="Times New Roman"/>
+          <w:sz w:val="24"/>
+          <w:szCs w:val="24"/>
+        </w:rPr>
+        <w:t>60% to less than 85%: "First Class"</w:t>
+      </w:r>
       <w:bookmarkStart w:id="0" w:name="_GoBack"/>
       <w:bookmarkEnd w:id="0"/>
+    </w:p>
+    <w:p>
+      <w:pPr>
+        <w:pStyle w:val="ListParagraph"/>
+        <w:numPr>
+          <w:ilvl w:val="2"/>
+          <w:numId w:val="1"/>
+        </w:numPr>
+        <w:rPr>
+          <w:rFonts w:ascii="Times New Roman" w:hAnsi="Times New Roman" w:cs="Times New Roman"/>
+          <w:sz w:val="24"/>
+          <w:szCs w:val="24"/>
+        </w:rPr>
+      </w:pPr>
+      <w:r>
+        <w:rPr>
+          <w:rFonts w:ascii="Times New Roman" w:hAnsi="Times New Roman" w:cs="Times New Roman"/>
+          <w:sz w:val="24"/>
+          <w:szCs w:val="24"/>
+        </w:rPr>
+        <w:t>85% or above: "Distinction"</w:t>
+      </w:r>
+    </w:p>
+    <w:p>
+      <w:pPr>
+        <w:rPr>
+          <w:rFonts w:ascii="Times New Roman" w:hAnsi="Times New Roman" w:cs="Times New Roman"/>
+          <w:b/>
+          <w:sz w:val="24"/>
+          <w:szCs w:val="24"/>
+        </w:rPr>
+      </w:pPr>
     </w:p>
     <w:sectPr>
       <w:pgSz w:w="11906" w:h="16838"/>

</xml_diff>

<commit_message>
28/07/2024 @ 7:54 PM
</commit_message>
<xml_diff>
--- a/Practice Problems/Problems.docx
+++ b/Practice Problems/Problems.docx
@@ -704,6 +704,7 @@
           <w:ilvl w:val="0"/>
           <w:numId w:val="1"/>
         </w:numPr>
+        <w:jc w:val="both"/>
         <w:rPr>
           <w:rFonts w:ascii="Times New Roman" w:hAnsi="Times New Roman" w:cs="Times New Roman"/>
           <w:sz w:val="24"/>
@@ -716,55 +717,7 @@
           <w:sz w:val="24"/>
           <w:szCs w:val="24"/>
         </w:rPr>
-        <w:t xml:space="preserve">Write a JavaScript function that calculates </w:t>
-      </w:r>
-      <w:r>
-        <w:rPr>
-          <w:rFonts w:ascii="Times New Roman" w:hAnsi="Times New Roman" w:cs="Times New Roman"/>
-          <w:sz w:val="24"/>
-          <w:szCs w:val="24"/>
-        </w:rPr>
-        <w:t xml:space="preserve">a student's total marks, average percentage, and grade </w:t>
-      </w:r>
-      <w:r>
-        <w:rPr>
-          <w:rFonts w:ascii="Times New Roman" w:hAnsi="Times New Roman" w:cs="Times New Roman"/>
-          <w:sz w:val="24"/>
-          <w:szCs w:val="24"/>
-        </w:rPr>
-        <w:t xml:space="preserve">based on their marks in three subjects: English, Mathematics, and Physics. The function should also display the individual marks, total marks, </w:t>
-      </w:r>
-      <w:r>
-        <w:rPr>
-          <w:rFonts w:ascii="Times New Roman" w:hAnsi="Times New Roman" w:cs="Times New Roman"/>
-          <w:sz w:val="24"/>
-          <w:szCs w:val="24"/>
-        </w:rPr>
-        <w:t>percentage</w:t>
-      </w:r>
-      <w:r>
-        <w:rPr>
-          <w:rFonts w:ascii="Times New Roman" w:hAnsi="Times New Roman" w:cs="Times New Roman"/>
-          <w:sz w:val="24"/>
-          <w:szCs w:val="24"/>
-        </w:rPr>
-        <w:t>, and grade.</w:t>
-      </w:r>
-      <w:r>
-        <w:rPr>
-          <w:rFonts w:ascii="Times New Roman" w:hAnsi="Times New Roman" w:cs="Times New Roman"/>
-          <w:sz w:val="24"/>
-          <w:szCs w:val="24"/>
-        </w:rPr>
-        <w:t xml:space="preserve"> Use the following c</w:t>
-      </w:r>
-      <w:r>
-        <w:rPr>
-          <w:rFonts w:ascii="Times New Roman" w:hAnsi="Times New Roman" w:cs="Times New Roman"/>
-          <w:sz w:val="24"/>
-          <w:szCs w:val="24"/>
-        </w:rPr>
-        <w:t>onditions:</w:t>
+        <w:t>Write a JavaScript function that calculates a student's total marks, average percentage, and grade based on their marks in three subjects: English, Mathematics, and Physics. The function should also display the individual marks, total marks, percentage, and grade. Use the following conditions:</w:t>
       </w:r>
     </w:p>
     <w:p>
@@ -774,6 +727,7 @@
           <w:ilvl w:val="1"/>
           <w:numId w:val="1"/>
         </w:numPr>
+        <w:jc w:val="both"/>
         <w:rPr>
           <w:rFonts w:ascii="Times New Roman" w:hAnsi="Times New Roman" w:cs="Times New Roman"/>
           <w:sz w:val="24"/>
@@ -781,6 +735,11 @@
         </w:rPr>
       </w:pPr>
       <w:r>
+        <w:rPr>
+          <w:rFonts w:ascii="Times New Roman" w:hAnsi="Times New Roman" w:cs="Times New Roman"/>
+          <w:sz w:val="24"/>
+          <w:szCs w:val="24"/>
+        </w:rPr>
         <w:t>If any subject mark is below 35, the student is considered to have failed, and the grade should be "Fail."</w:t>
       </w:r>
     </w:p>
@@ -791,6 +750,7 @@
           <w:ilvl w:val="1"/>
           <w:numId w:val="1"/>
         </w:numPr>
+        <w:jc w:val="both"/>
         <w:rPr>
           <w:rFonts w:ascii="Times New Roman" w:hAnsi="Times New Roman" w:cs="Times New Roman"/>
           <w:sz w:val="24"/>
@@ -798,6 +758,11 @@
         </w:rPr>
       </w:pPr>
       <w:r>
+        <w:rPr>
+          <w:rFonts w:ascii="Times New Roman" w:hAnsi="Times New Roman" w:cs="Times New Roman"/>
+          <w:sz w:val="24"/>
+          <w:szCs w:val="24"/>
+        </w:rPr>
         <w:t>If all subject marks are 35 or above, assign a grade based on the average percentage:</w:t>
       </w:r>
     </w:p>
@@ -808,6 +773,7 @@
           <w:ilvl w:val="2"/>
           <w:numId w:val="1"/>
         </w:numPr>
+        <w:jc w:val="both"/>
         <w:rPr>
           <w:rFonts w:ascii="Times New Roman" w:hAnsi="Times New Roman" w:cs="Times New Roman"/>
           <w:sz w:val="24"/>
@@ -830,6 +796,7 @@
           <w:ilvl w:val="2"/>
           <w:numId w:val="1"/>
         </w:numPr>
+        <w:jc w:val="both"/>
         <w:rPr>
           <w:rFonts w:ascii="Times New Roman" w:hAnsi="Times New Roman" w:cs="Times New Roman"/>
           <w:sz w:val="24"/>
@@ -852,6 +819,7 @@
           <w:ilvl w:val="2"/>
           <w:numId w:val="1"/>
         </w:numPr>
+        <w:jc w:val="both"/>
         <w:rPr>
           <w:rFonts w:ascii="Times New Roman" w:hAnsi="Times New Roman" w:cs="Times New Roman"/>
           <w:sz w:val="24"/>
@@ -866,8 +834,6 @@
         </w:rPr>
         <w:t>60% to less than 85%: "First Class"</w:t>
       </w:r>
-      <w:bookmarkStart w:id="0" w:name="_GoBack"/>
-      <w:bookmarkEnd w:id="0"/>
     </w:p>
     <w:p>
       <w:pPr>
@@ -876,6 +842,7 @@
           <w:ilvl w:val="2"/>
           <w:numId w:val="1"/>
         </w:numPr>
+        <w:jc w:val="both"/>
         <w:rPr>
           <w:rFonts w:ascii="Times New Roman" w:hAnsi="Times New Roman" w:cs="Times New Roman"/>
           <w:sz w:val="24"/>
@@ -889,6 +856,43 @@
           <w:szCs w:val="24"/>
         </w:rPr>
         <w:t>85% or above: "Distinction"</w:t>
+      </w:r>
+    </w:p>
+    <w:p>
+      <w:pPr>
+        <w:pStyle w:val="ListParagraph"/>
+        <w:ind w:left="2160"/>
+        <w:jc w:val="both"/>
+        <w:rPr>
+          <w:rFonts w:ascii="Times New Roman" w:hAnsi="Times New Roman" w:cs="Times New Roman"/>
+          <w:sz w:val="24"/>
+          <w:szCs w:val="24"/>
+        </w:rPr>
+      </w:pPr>
+      <w:bookmarkStart w:id="0" w:name="_GoBack"/>
+      <w:bookmarkEnd w:id="0"/>
+    </w:p>
+    <w:p>
+      <w:pPr>
+        <w:pStyle w:val="ListParagraph"/>
+        <w:numPr>
+          <w:ilvl w:val="0"/>
+          <w:numId w:val="1"/>
+        </w:numPr>
+        <w:jc w:val="both"/>
+        <w:rPr>
+          <w:rFonts w:ascii="Times New Roman" w:hAnsi="Times New Roman" w:cs="Times New Roman"/>
+          <w:sz w:val="24"/>
+          <w:szCs w:val="24"/>
+        </w:rPr>
+      </w:pPr>
+      <w:r>
+        <w:rPr>
+          <w:rFonts w:ascii="Times New Roman" w:hAnsi="Times New Roman" w:cs="Times New Roman"/>
+          <w:sz w:val="24"/>
+          <w:szCs w:val="24"/>
+        </w:rPr>
+        <w:t>Create a web-based calculator using HTML and JavaScript that performs basic arithmetic operations (addition, subtraction, average calculation, and multiplication) on two numbers provided by the user. The calculator should prompt the user to enter two numbers and then select an operation from a list of options. The available operations include addition, subtraction, average, multiplication, and a display of all calculations. The calculator should handle invalid inputs gracefully, defaulting to zero for non-numeric values, and should allow the user to exit the program at any point. The implementation should ensure continuous operation until the user explicitly chooses to exit.</w:t>
       </w:r>
     </w:p>
     <w:p>

</xml_diff>

<commit_message>
28/07/2024 @ 11:15 PM
</commit_message>
<xml_diff>
--- a/Practice Problems/Problems.docx
+++ b/Practice Problems/Problems.docx
@@ -869,8 +869,6 @@
           <w:szCs w:val="24"/>
         </w:rPr>
       </w:pPr>
-      <w:bookmarkStart w:id="0" w:name="_GoBack"/>
-      <w:bookmarkEnd w:id="0"/>
     </w:p>
     <w:p>
       <w:pPr>
@@ -892,8 +890,556 @@
           <w:sz w:val="24"/>
           <w:szCs w:val="24"/>
         </w:rPr>
-        <w:t>Create a web-based calculator using HTML and JavaScript that performs basic arithmetic operations (addition, subtraction, average calculation, and multiplication) on two numbers provided by the user. The calculator should prompt the user to enter two numbers and then select an operation from a list of options. The available operations include addition, subtraction, average, multiplication, and a display of all calculations. The calculator should handle invalid inputs gracefully, defaulting to zero for non-numeric values, and should allow the user to exit the program at any point. The implementation should ensure continuous operation until the user explicitly chooses to exit.</w:t>
-      </w:r>
+        <w:t>Create a web-based calculator using HTML and</w:t>
+      </w:r>
+      <w:r>
+        <w:rPr>
+          <w:rFonts w:ascii="Times New Roman" w:hAnsi="Times New Roman" w:cs="Times New Roman"/>
+          <w:sz w:val="24"/>
+          <w:szCs w:val="24"/>
+        </w:rPr>
+        <w:t xml:space="preserve"> JavaScript that performs basic </w:t>
+      </w:r>
+      <w:r>
+        <w:rPr>
+          <w:rFonts w:ascii="Times New Roman" w:hAnsi="Times New Roman" w:cs="Times New Roman"/>
+          <w:sz w:val="24"/>
+          <w:szCs w:val="24"/>
+        </w:rPr>
+        <w:t>arithmetic operations (addition, subtraction, average calculation, and multiplication) on two numbers provided by the user. The calculator should prompt the user to enter two numbers and then select an operation from a list of options. The available operations include addition, subtraction, average, multiplication, and a display of all calculations. The calculator should handle invalid inputs gracefully, defaulting to zero for non-numeric values, and should allow the user to exit the program at any point. The implementation should ensure continuous operation until the user explicitly chooses to exit.</w:t>
+      </w:r>
+    </w:p>
+    <w:p>
+      <w:pPr>
+        <w:pStyle w:val="ListParagraph"/>
+        <w:jc w:val="both"/>
+        <w:rPr>
+          <w:rFonts w:ascii="Times New Roman" w:hAnsi="Times New Roman" w:cs="Times New Roman"/>
+          <w:sz w:val="24"/>
+          <w:szCs w:val="24"/>
+        </w:rPr>
+      </w:pPr>
+      <w:bookmarkStart w:id="0" w:name="_GoBack"/>
+      <w:bookmarkEnd w:id="0"/>
+    </w:p>
+    <w:p>
+      <w:pPr>
+        <w:pStyle w:val="ListParagraph"/>
+        <w:numPr>
+          <w:ilvl w:val="0"/>
+          <w:numId w:val="1"/>
+        </w:numPr>
+        <w:jc w:val="both"/>
+        <w:rPr>
+          <w:rStyle w:val="mord"/>
+          <w:rFonts w:ascii="Times New Roman" w:hAnsi="Times New Roman" w:cs="Times New Roman"/>
+          <w:sz w:val="24"/>
+          <w:szCs w:val="24"/>
+        </w:rPr>
+      </w:pPr>
+      <w:r>
+        <w:rPr>
+          <w:rFonts w:ascii="Times New Roman" w:hAnsi="Times New Roman" w:cs="Times New Roman"/>
+          <w:sz w:val="24"/>
+          <w:szCs w:val="24"/>
+        </w:rPr>
+        <w:t>Write a function to calculate BMI and BMR for a man and a woman. The function should take an object containing the details of each individual, such as weight, height, and age, and use these details to compute the BMI and BMR. The function should also use this keyword and the call method to execute the program.</w:t>
+      </w:r>
+      <w:r>
+        <w:rPr>
+          <w:rFonts w:ascii="Times New Roman" w:hAnsi="Times New Roman" w:cs="Times New Roman"/>
+          <w:sz w:val="24"/>
+          <w:szCs w:val="24"/>
+        </w:rPr>
+        <w:t xml:space="preserve"> The formulas are given below:</w:t>
+      </w:r>
+    </w:p>
+    <w:p>
+      <w:pPr>
+        <w:pStyle w:val="ListParagraph"/>
+        <w:numPr>
+          <w:ilvl w:val="1"/>
+          <w:numId w:val="1"/>
+        </w:numPr>
+        <w:jc w:val="both"/>
+        <w:rPr>
+          <w:rFonts w:ascii="Times New Roman" w:hAnsi="Times New Roman" w:cs="Times New Roman"/>
+          <w:sz w:val="24"/>
+          <w:szCs w:val="24"/>
+        </w:rPr>
+      </w:pPr>
+      <w:r>
+        <w:t>Body Mass Index</w:t>
+      </w:r>
+      <w:r>
+        <w:t>:</w:t>
+      </w:r>
+    </w:p>
+    <w:p>
+      <w:pPr>
+        <w:pStyle w:val="ListParagraph"/>
+        <w:ind w:left="2160"/>
+        <w:jc w:val="both"/>
+        <w:rPr>
+          <w:rStyle w:val="mord"/>
+          <w:rFonts w:ascii="Times New Roman" w:hAnsi="Times New Roman" w:cs="Times New Roman"/>
+          <w:sz w:val="24"/>
+          <w:szCs w:val="24"/>
+        </w:rPr>
+      </w:pPr>
+      <w:r>
+        <w:rPr>
+          <w:noProof/>
+          <w:lang w:eastAsia="en-IN"/>
+        </w:rPr>
+        <w:drawing>
+          <wp:inline distT="0" distB="0" distL="0" distR="0" wp14:anchorId="3EFC8127" wp14:editId="5DDC7141">
+            <wp:extent cx="1762125" cy="561975"/>
+            <wp:effectExtent l="0" t="0" r="9525" b="9525"/>
+            <wp:docPr id="1" name="Picture 1"/>
+            <wp:cNvGraphicFramePr>
+              <a:graphicFrameLocks xmlns:a="http://schemas.openxmlformats.org/drawingml/2006/main" noChangeAspect="1"/>
+            </wp:cNvGraphicFramePr>
+            <a:graphic xmlns:a="http://schemas.openxmlformats.org/drawingml/2006/main">
+              <a:graphicData uri="http://schemas.openxmlformats.org/drawingml/2006/picture">
+                <pic:pic xmlns:pic="http://schemas.openxmlformats.org/drawingml/2006/picture">
+                  <pic:nvPicPr>
+                    <pic:cNvPr id="1" name=""/>
+                    <pic:cNvPicPr/>
+                  </pic:nvPicPr>
+                  <pic:blipFill>
+                    <a:blip r:embed="rId5"/>
+                    <a:stretch>
+                      <a:fillRect/>
+                    </a:stretch>
+                  </pic:blipFill>
+                  <pic:spPr>
+                    <a:xfrm>
+                      <a:off x="0" y="0"/>
+                      <a:ext cx="1762125" cy="561975"/>
+                    </a:xfrm>
+                    <a:prstGeom prst="rect">
+                      <a:avLst/>
+                    </a:prstGeom>
+                  </pic:spPr>
+                </pic:pic>
+              </a:graphicData>
+            </a:graphic>
+          </wp:inline>
+        </w:drawing>
+      </w:r>
+    </w:p>
+    <w:p>
+      <w:pPr>
+        <w:pStyle w:val="ListParagraph"/>
+        <w:numPr>
+          <w:ilvl w:val="1"/>
+          <w:numId w:val="1"/>
+        </w:numPr>
+        <w:jc w:val="both"/>
+        <w:rPr>
+          <w:rStyle w:val="mord"/>
+          <w:rFonts w:ascii="Times New Roman" w:hAnsi="Times New Roman" w:cs="Times New Roman"/>
+          <w:sz w:val="24"/>
+          <w:szCs w:val="24"/>
+        </w:rPr>
+      </w:pPr>
+      <w:r>
+        <w:t>(Basal Metabolic Rate)</w:t>
+      </w:r>
+      <w:r>
+        <w:rPr>
+          <w:rStyle w:val="mord"/>
+        </w:rPr>
+        <w:t>BMR:</w:t>
+      </w:r>
+    </w:p>
+    <w:p>
+      <w:pPr>
+        <w:pStyle w:val="ListParagraph"/>
+        <w:numPr>
+          <w:ilvl w:val="2"/>
+          <w:numId w:val="1"/>
+        </w:numPr>
+        <w:jc w:val="both"/>
+        <w:rPr>
+          <w:rStyle w:val="mord"/>
+          <w:rFonts w:ascii="Times New Roman" w:hAnsi="Times New Roman" w:cs="Times New Roman"/>
+          <w:sz w:val="24"/>
+          <w:szCs w:val="24"/>
+        </w:rPr>
+      </w:pPr>
+      <w:r>
+        <w:rPr>
+          <w:rStyle w:val="mord"/>
+        </w:rPr>
+        <w:t xml:space="preserve">For Men: </w:t>
+      </w:r>
+    </w:p>
+    <w:p>
+      <w:pPr>
+        <w:pStyle w:val="ListParagraph"/>
+        <w:numPr>
+          <w:ilvl w:val="3"/>
+          <w:numId w:val="1"/>
+        </w:numPr>
+        <w:jc w:val="both"/>
+        <w:rPr>
+          <w:rStyle w:val="mclose"/>
+          <w:rFonts w:ascii="Times New Roman" w:hAnsi="Times New Roman" w:cs="Times New Roman"/>
+          <w:sz w:val="24"/>
+          <w:szCs w:val="24"/>
+        </w:rPr>
+      </w:pPr>
+      <w:r>
+        <w:rPr>
+          <w:rStyle w:val="mord"/>
+        </w:rPr>
+        <w:t>BMR</w:t>
+      </w:r>
+      <w:r>
+        <w:rPr>
+          <w:rStyle w:val="mrel"/>
+        </w:rPr>
+        <w:t>=</w:t>
+      </w:r>
+      <w:r>
+        <w:rPr>
+          <w:rStyle w:val="mord"/>
+        </w:rPr>
+        <w:t>88.362</w:t>
+      </w:r>
+      <w:r>
+        <w:rPr>
+          <w:rStyle w:val="mbin"/>
+        </w:rPr>
+        <w:t>+</w:t>
+      </w:r>
+      <w:r>
+        <w:rPr>
+          <w:rStyle w:val="mopen"/>
+        </w:rPr>
+        <w:t>(</w:t>
+      </w:r>
+      <w:r>
+        <w:rPr>
+          <w:rStyle w:val="mord"/>
+        </w:rPr>
+        <w:t>13.397</w:t>
+      </w:r>
+      <w:r>
+        <w:rPr>
+          <w:rStyle w:val="mbin"/>
+        </w:rPr>
+        <w:t>×</w:t>
+      </w:r>
+      <w:r>
+        <w:rPr>
+          <w:rStyle w:val="mord"/>
+        </w:rPr>
+        <w:t>weight</w:t>
+      </w:r>
+      <w:r>
+        <w:rPr>
+          <w:rStyle w:val="mclose"/>
+        </w:rPr>
+        <w:t>)</w:t>
+      </w:r>
+      <w:r>
+        <w:rPr>
+          <w:rStyle w:val="mbin"/>
+        </w:rPr>
+        <w:t>+</w:t>
+      </w:r>
+      <w:r>
+        <w:rPr>
+          <w:rStyle w:val="mopen"/>
+        </w:rPr>
+        <w:t>(</w:t>
+      </w:r>
+      <w:r>
+        <w:rPr>
+          <w:rStyle w:val="mord"/>
+        </w:rPr>
+        <w:t>4.799</w:t>
+      </w:r>
+      <w:r>
+        <w:rPr>
+          <w:rStyle w:val="mbin"/>
+        </w:rPr>
+        <w:t>×</w:t>
+      </w:r>
+      <w:r>
+        <w:rPr>
+          <w:rStyle w:val="mord"/>
+        </w:rPr>
+        <w:t>height</w:t>
+      </w:r>
+      <w:r>
+        <w:rPr>
+          <w:rStyle w:val="mclose"/>
+        </w:rPr>
+        <w:t>)</w:t>
+      </w:r>
+      <w:r>
+        <w:rPr>
+          <w:rStyle w:val="mbin"/>
+        </w:rPr>
+        <w:t>−</w:t>
+      </w:r>
+      <w:r>
+        <w:rPr>
+          <w:rStyle w:val="mopen"/>
+        </w:rPr>
+        <w:t>(</w:t>
+      </w:r>
+      <w:r>
+        <w:rPr>
+          <w:rStyle w:val="mord"/>
+        </w:rPr>
+        <w:t>5.677</w:t>
+      </w:r>
+      <w:r>
+        <w:rPr>
+          <w:rStyle w:val="mbin"/>
+        </w:rPr>
+        <w:t>×</w:t>
+      </w:r>
+      <w:r>
+        <w:rPr>
+          <w:rStyle w:val="mord"/>
+        </w:rPr>
+        <w:t>age</w:t>
+      </w:r>
+      <w:r>
+        <w:rPr>
+          <w:rStyle w:val="mclose"/>
+        </w:rPr>
+        <w:t>)</w:t>
+      </w:r>
+    </w:p>
+    <w:p>
+      <w:pPr>
+        <w:pStyle w:val="ListParagraph"/>
+        <w:numPr>
+          <w:ilvl w:val="2"/>
+          <w:numId w:val="1"/>
+        </w:numPr>
+        <w:jc w:val="both"/>
+        <w:rPr>
+          <w:rStyle w:val="mclose"/>
+          <w:rFonts w:ascii="Times New Roman" w:hAnsi="Times New Roman" w:cs="Times New Roman"/>
+          <w:sz w:val="24"/>
+          <w:szCs w:val="24"/>
+        </w:rPr>
+      </w:pPr>
+      <w:r>
+        <w:rPr>
+          <w:rStyle w:val="mclose"/>
+        </w:rPr>
+        <w:t xml:space="preserve">For </w:t>
+      </w:r>
+      <w:r>
+        <w:rPr>
+          <w:rStyle w:val="mord"/>
+        </w:rPr>
+        <w:t>Women</w:t>
+      </w:r>
+      <w:r>
+        <w:rPr>
+          <w:rStyle w:val="mclose"/>
+        </w:rPr>
+        <w:t xml:space="preserve">: </w:t>
+      </w:r>
+    </w:p>
+    <w:p>
+      <w:pPr>
+        <w:pStyle w:val="ListParagraph"/>
+        <w:numPr>
+          <w:ilvl w:val="3"/>
+          <w:numId w:val="1"/>
+        </w:numPr>
+        <w:jc w:val="both"/>
+        <w:rPr>
+          <w:rStyle w:val="mclose"/>
+          <w:rFonts w:ascii="Times New Roman" w:hAnsi="Times New Roman" w:cs="Times New Roman"/>
+          <w:sz w:val="24"/>
+          <w:szCs w:val="24"/>
+        </w:rPr>
+      </w:pPr>
+      <w:r>
+        <w:rPr>
+          <w:rStyle w:val="mord"/>
+        </w:rPr>
+        <w:t>BMR</w:t>
+      </w:r>
+      <w:r>
+        <w:rPr>
+          <w:rStyle w:val="mrel"/>
+        </w:rPr>
+        <w:t>=</w:t>
+      </w:r>
+      <w:r>
+        <w:rPr>
+          <w:rStyle w:val="mord"/>
+        </w:rPr>
+        <w:t>447.593</w:t>
+      </w:r>
+      <w:r>
+        <w:rPr>
+          <w:rStyle w:val="mbin"/>
+        </w:rPr>
+        <w:t>+</w:t>
+      </w:r>
+      <w:r>
+        <w:rPr>
+          <w:rStyle w:val="mopen"/>
+        </w:rPr>
+        <w:t>(</w:t>
+      </w:r>
+      <w:r>
+        <w:rPr>
+          <w:rStyle w:val="mord"/>
+        </w:rPr>
+        <w:t>9.247</w:t>
+      </w:r>
+      <w:r>
+        <w:rPr>
+          <w:rStyle w:val="mbin"/>
+        </w:rPr>
+        <w:t>×</w:t>
+      </w:r>
+      <w:r>
+        <w:rPr>
+          <w:rStyle w:val="mord"/>
+        </w:rPr>
+        <w:t>weight</w:t>
+      </w:r>
+      <w:r>
+        <w:rPr>
+          <w:rStyle w:val="mclose"/>
+        </w:rPr>
+        <w:t>)</w:t>
+      </w:r>
+      <w:r>
+        <w:rPr>
+          <w:rStyle w:val="mbin"/>
+        </w:rPr>
+        <w:t>+</w:t>
+      </w:r>
+      <w:r>
+        <w:rPr>
+          <w:rStyle w:val="mopen"/>
+        </w:rPr>
+        <w:t>(</w:t>
+      </w:r>
+      <w:r>
+        <w:rPr>
+          <w:rStyle w:val="mord"/>
+        </w:rPr>
+        <w:t>3.098</w:t>
+      </w:r>
+      <w:r>
+        <w:rPr>
+          <w:rStyle w:val="mbin"/>
+        </w:rPr>
+        <w:t>×</w:t>
+      </w:r>
+      <w:r>
+        <w:rPr>
+          <w:rStyle w:val="mord"/>
+        </w:rPr>
+        <w:t>height</w:t>
+      </w:r>
+      <w:r>
+        <w:rPr>
+          <w:rStyle w:val="mclose"/>
+        </w:rPr>
+        <w:t>)</w:t>
+      </w:r>
+      <w:r>
+        <w:rPr>
+          <w:rStyle w:val="mbin"/>
+        </w:rPr>
+        <w:t>−</w:t>
+      </w:r>
+      <w:r>
+        <w:rPr>
+          <w:rStyle w:val="mopen"/>
+        </w:rPr>
+        <w:t>(</w:t>
+      </w:r>
+      <w:r>
+        <w:rPr>
+          <w:rStyle w:val="mord"/>
+        </w:rPr>
+        <w:t>4.330</w:t>
+      </w:r>
+      <w:r>
+        <w:rPr>
+          <w:rStyle w:val="mbin"/>
+        </w:rPr>
+        <w:t>×</w:t>
+      </w:r>
+      <w:r>
+        <w:rPr>
+          <w:rStyle w:val="mord"/>
+        </w:rPr>
+        <w:t>age</w:t>
+      </w:r>
+      <w:r>
+        <w:rPr>
+          <w:rStyle w:val="mclose"/>
+        </w:rPr>
+        <w:t>)</w:t>
+      </w:r>
+    </w:p>
+    <w:p>
+      <w:pPr>
+        <w:ind w:left="720"/>
+        <w:jc w:val="both"/>
+        <w:rPr>
+          <w:rStyle w:val="mclose"/>
+          <w:rFonts w:ascii="Times New Roman" w:hAnsi="Times New Roman" w:cs="Times New Roman"/>
+          <w:sz w:val="24"/>
+          <w:szCs w:val="24"/>
+        </w:rPr>
+      </w:pPr>
+      <w:r>
+        <w:rPr>
+          <w:rStyle w:val="mclose"/>
+          <w:rFonts w:ascii="Times New Roman" w:hAnsi="Times New Roman" w:cs="Times New Roman"/>
+          <w:sz w:val="24"/>
+          <w:szCs w:val="24"/>
+          <w:highlight w:val="yellow"/>
+        </w:rPr>
+        <w:t>Note: units</w:t>
+      </w:r>
+      <w:r>
+        <w:rPr>
+          <w:rStyle w:val="mclose"/>
+          <w:rFonts w:ascii="Times New Roman" w:hAnsi="Times New Roman" w:cs="Times New Roman"/>
+          <w:sz w:val="24"/>
+          <w:szCs w:val="24"/>
+          <w:highlight w:val="yellow"/>
+        </w:rPr>
+        <w:t xml:space="preserve"> are Weight in Kg, height in cm, and age in Years;</w:t>
+      </w:r>
+    </w:p>
+    <w:p>
+      <w:pPr>
+        <w:pStyle w:val="ListParagraph"/>
+        <w:numPr>
+          <w:ilvl w:val="0"/>
+          <w:numId w:val="1"/>
+        </w:numPr>
+        <w:jc w:val="both"/>
+        <w:rPr>
+          <w:rFonts w:ascii="Times New Roman" w:hAnsi="Times New Roman" w:cs="Times New Roman"/>
+          <w:sz w:val="24"/>
+          <w:szCs w:val="24"/>
+        </w:rPr>
+      </w:pPr>
     </w:p>
     <w:p>
       <w:pPr>
@@ -907,7 +1453,7 @@
     </w:p>
     <w:sectPr>
       <w:pgSz w:w="11906" w:h="16838"/>
-      <w:pgMar w:top="1440" w:right="1440" w:bottom="1440" w:left="1440" w:header="708" w:footer="708" w:gutter="0"/>
+      <w:pgMar w:top="720" w:right="720" w:bottom="720" w:left="720" w:header="708" w:footer="708" w:gutter="0"/>
       <w:cols w:space="708"/>
       <w:docGrid w:linePitch="360"/>
     </w:sectPr>
@@ -920,7 +1466,7 @@
   <w:abstractNum w:abstractNumId="0">
     <w:nsid w:val="08D6183C"/>
     <w:multiLevelType w:val="hybridMultilevel"/>
-    <w:tmpl w:val="0BDE9E92"/>
+    <w:tmpl w:val="031CAB52"/>
     <w:lvl w:ilvl="0" w:tplc="D4A6A1F4">
       <w:start w:val="1"/>
       <w:numFmt w:val="decimal"/>
@@ -955,14 +1501,17 @@
         <w:ind w:left="2160" w:hanging="180"/>
       </w:pPr>
     </w:lvl>
-    <w:lvl w:ilvl="3" w:tplc="4009000F" w:tentative="1">
+    <w:lvl w:ilvl="3" w:tplc="40090009">
       <w:start w:val="1"/>
-      <w:numFmt w:val="decimal"/>
-      <w:lvlText w:val="%4."/>
+      <w:numFmt w:val="bullet"/>
+      <w:lvlText w:val=""/>
       <w:lvlJc w:val="left"/>
       <w:pPr>
         <w:ind w:left="2880" w:hanging="360"/>
       </w:pPr>
+      <w:rPr>
+        <w:rFonts w:ascii="Wingdings" w:hAnsi="Wingdings" w:hint="default"/>
+      </w:rPr>
     </w:lvl>
     <w:lvl w:ilvl="4" w:tplc="40090019" w:tentative="1">
       <w:start w:val="1"/>
@@ -1467,6 +2016,31 @@
       </w:tblBorders>
     </w:tblPr>
   </w:style>
+  <w:style w:type="character" w:customStyle="1" w:styleId="mord">
+    <w:name w:val="mord"/>
+    <w:basedOn w:val="DefaultParagraphFont"/>
+    <w:rsid w:val="004B7DEF"/>
+  </w:style>
+  <w:style w:type="character" w:customStyle="1" w:styleId="mrel">
+    <w:name w:val="mrel"/>
+    <w:basedOn w:val="DefaultParagraphFont"/>
+    <w:rsid w:val="004B7DEF"/>
+  </w:style>
+  <w:style w:type="character" w:customStyle="1" w:styleId="mbin">
+    <w:name w:val="mbin"/>
+    <w:basedOn w:val="DefaultParagraphFont"/>
+    <w:rsid w:val="004B7DEF"/>
+  </w:style>
+  <w:style w:type="character" w:customStyle="1" w:styleId="mopen">
+    <w:name w:val="mopen"/>
+    <w:basedOn w:val="DefaultParagraphFont"/>
+    <w:rsid w:val="004B7DEF"/>
+  </w:style>
+  <w:style w:type="character" w:customStyle="1" w:styleId="mclose">
+    <w:name w:val="mclose"/>
+    <w:basedOn w:val="DefaultParagraphFont"/>
+    <w:rsid w:val="004B7DEF"/>
+  </w:style>
 </w:styles>
 </file>
 

</xml_diff>